<commit_message>
tiny correction on report
</commit_message>
<xml_diff>
--- a/report_MiniProject_COMP62542.docx
+++ b/report_MiniProject_COMP62542.docx
@@ -18,23 +18,7 @@
           <w:sz w:val="36"/>
           <w:szCs w:val="36"/>
         </w:rPr>
-        <w:t>Coursew</w:t>
-      </w:r>
-      <w:r>
-        <w:rPr>
-          <w:rFonts w:ascii="Times New Roman" w:hAnsi="Times New Roman" w:cs="Times New Roman"/>
-          <w:sz w:val="36"/>
-          <w:szCs w:val="36"/>
-        </w:rPr>
-        <w:t xml:space="preserve">ork Report </w:t>
-      </w:r>
-      <w:r>
-        <w:rPr>
-          <w:rFonts w:ascii="Times New Roman" w:hAnsi="Times New Roman" w:cs="Times New Roman"/>
-          <w:sz w:val="36"/>
-          <w:szCs w:val="36"/>
-        </w:rPr>
-        <w:t>for COMP62524</w:t>
+        <w:t>Coursework Report for COMP62524</w:t>
       </w:r>
     </w:p>
     <w:p>
@@ -312,23 +296,13 @@
         </w:rPr>
         <w:t xml:space="preserve"> </w:t>
       </w:r>
-      <w:proofErr w:type="gramStart"/>
-      <w:r>
-        <w:rPr>
-          <w:rFonts w:ascii="Times New Roman" w:hAnsi="Times New Roman" w:cs="Times New Roman"/>
-          <w:sz w:val="24"/>
-          <w:szCs w:val="24"/>
-        </w:rPr>
-        <w:t>SPD</w:t>
-      </w:r>
-      <w:proofErr w:type="gramEnd"/>
-      <w:r>
-        <w:rPr>
-          <w:rFonts w:ascii="Times New Roman" w:hAnsi="Times New Roman" w:cs="Times New Roman"/>
-          <w:sz w:val="24"/>
-          <w:szCs w:val="24"/>
-        </w:rPr>
-        <w:t>.</w:t>
+      <w:r>
+        <w:rPr>
+          <w:rFonts w:ascii="Times New Roman" w:hAnsi="Times New Roman" w:cs="Times New Roman"/>
+          <w:sz w:val="24"/>
+          <w:szCs w:val="24"/>
+        </w:rPr>
+        <w:t>SPD.</w:t>
       </w:r>
     </w:p>
     <w:p>
@@ -598,7 +572,34 @@
           <w:sz w:val="24"/>
           <w:szCs w:val="24"/>
         </w:rPr>
-        <w:t>Abstract Factory Pattern and Singleton Pattern</w:t>
+        <w:t>A</w:t>
+      </w:r>
+      <w:r>
+        <w:rPr>
+          <w:rFonts w:ascii="Times New Roman" w:hAnsi="Times New Roman" w:cs="Times New Roman" w:hint="eastAsia"/>
+          <w:b/>
+          <w:sz w:val="24"/>
+          <w:szCs w:val="24"/>
+        </w:rPr>
+        <w:t>da</w:t>
+      </w:r>
+      <w:r>
+        <w:rPr>
+          <w:rFonts w:ascii="Times New Roman" w:hAnsi="Times New Roman" w:cs="Times New Roman"/>
+          <w:b/>
+          <w:sz w:val="24"/>
+          <w:szCs w:val="24"/>
+        </w:rPr>
+        <w:t>pteer</w:t>
+      </w:r>
+      <w:r>
+        <w:rPr>
+          <w:rFonts w:ascii="Times New Roman" w:hAnsi="Times New Roman" w:cs="Times New Roman"/>
+          <w:b/>
+          <w:sz w:val="24"/>
+          <w:szCs w:val="24"/>
+        </w:rPr>
+        <w:t xml:space="preserve"> Pattern</w:t>
       </w:r>
     </w:p>
     <w:p>
@@ -613,6 +614,7 @@
           <w:szCs w:val="24"/>
         </w:rPr>
       </w:pPr>
+      <w:bookmarkStart w:id="0" w:name="_GoBack"/>
       <w:r>
         <w:rPr>
           <w:rFonts w:ascii="Times New Roman" w:hAnsi="Times New Roman" w:cs="Times New Roman"/>
@@ -663,6 +665,7 @@
           </wp:inline>
         </w:drawing>
       </w:r>
+      <w:bookmarkEnd w:id="0"/>
     </w:p>
     <w:p>
       <w:pPr>
@@ -684,8 +687,6 @@
         </w:rPr>
         <w:br w:type="page"/>
       </w:r>
-      <w:bookmarkStart w:id="0" w:name="_GoBack"/>
-      <w:bookmarkEnd w:id="0"/>
     </w:p>
     <w:p>
       <w:pPr>
@@ -693,18 +694,18 @@
         <w:spacing w:line="360" w:lineRule="auto"/>
         <w:ind w:left="1140" w:firstLineChars="0" w:firstLine="0"/>
         <w:rPr>
-          <w:rFonts w:ascii="Times New Roman" w:hAnsi="Times New Roman" w:cs="Times New Roman" w:hint="eastAsia"/>
-          <w:b/>
-          <w:sz w:val="24"/>
-          <w:szCs w:val="24"/>
-        </w:rPr>
-      </w:pPr>
-    </w:p>
-    <w:p>
-      <w:pPr>
-        <w:spacing w:line="360" w:lineRule="auto"/>
-        <w:rPr>
-          <w:rFonts w:ascii="Times New Roman" w:hAnsi="Times New Roman" w:cs="Times New Roman" w:hint="eastAsia"/>
+          <w:rFonts w:ascii="Times New Roman" w:hAnsi="Times New Roman" w:cs="Times New Roman"/>
+          <w:b/>
+          <w:sz w:val="24"/>
+          <w:szCs w:val="24"/>
+        </w:rPr>
+      </w:pPr>
+    </w:p>
+    <w:p>
+      <w:pPr>
+        <w:spacing w:line="360" w:lineRule="auto"/>
+        <w:rPr>
+          <w:rFonts w:ascii="Times New Roman" w:hAnsi="Times New Roman" w:cs="Times New Roman"/>
           <w:b/>
           <w:sz w:val="24"/>
           <w:szCs w:val="24"/>
@@ -742,7 +743,7 @@
         <w:spacing w:line="360" w:lineRule="auto"/>
         <w:ind w:firstLineChars="0"/>
         <w:rPr>
-          <w:rFonts w:ascii="Times New Roman" w:hAnsi="Times New Roman" w:cs="Times New Roman" w:hint="eastAsia"/>
+          <w:rFonts w:ascii="Times New Roman" w:hAnsi="Times New Roman" w:cs="Times New Roman"/>
           <w:b/>
           <w:sz w:val="24"/>
           <w:szCs w:val="24"/>
@@ -846,7 +847,7 @@
         <w:pStyle w:val="a7"/>
         <w:ind w:left="1140" w:firstLineChars="0" w:firstLine="0"/>
         <w:rPr>
-          <w:rFonts w:ascii="Times New Roman" w:hAnsi="Times New Roman" w:cs="Times New Roman" w:hint="eastAsia"/>
+          <w:rFonts w:ascii="Times New Roman" w:hAnsi="Times New Roman" w:cs="Times New Roman"/>
           <w:b/>
           <w:sz w:val="24"/>
           <w:szCs w:val="24"/>
@@ -969,7 +970,7 @@
         <w:ind w:left="1140" w:firstLineChars="0" w:firstLine="0"/>
         <w:jc w:val="center"/>
         <w:rPr>
-          <w:rFonts w:ascii="Times New Roman" w:hAnsi="Times New Roman" w:cs="Times New Roman" w:hint="eastAsia"/>
+          <w:rFonts w:ascii="Times New Roman" w:hAnsi="Times New Roman" w:cs="Times New Roman"/>
           <w:b/>
           <w:sz w:val="24"/>
           <w:szCs w:val="24"/>
@@ -1186,7 +1187,7 @@
         <w:ind w:left="1140" w:firstLineChars="0" w:firstLine="0"/>
         <w:jc w:val="center"/>
         <w:rPr>
-          <w:rFonts w:ascii="Times New Roman" w:hAnsi="Times New Roman" w:cs="Times New Roman" w:hint="eastAsia"/>
+          <w:rFonts w:ascii="Times New Roman" w:hAnsi="Times New Roman" w:cs="Times New Roman"/>
           <w:b/>
           <w:sz w:val="24"/>
           <w:szCs w:val="24"/>
@@ -1528,43 +1529,7 @@
           <w:sz w:val="24"/>
           <w:szCs w:val="24"/>
         </w:rPr>
-        <w:t xml:space="preserve">This pattern satisfies the Dependency Inversion Principle and </w:t>
-      </w:r>
-      <w:proofErr w:type="spellStart"/>
-      <w:r>
-        <w:rPr>
-          <w:rFonts w:ascii="Times New Roman" w:hAnsi="Times New Roman" w:cs="Times New Roman"/>
-          <w:sz w:val="24"/>
-          <w:szCs w:val="24"/>
-        </w:rPr>
-        <w:t>Liskov</w:t>
-      </w:r>
-      <w:proofErr w:type="spellEnd"/>
-      <w:r>
-        <w:rPr>
-          <w:rFonts w:ascii="Times New Roman" w:hAnsi="Times New Roman" w:cs="Times New Roman"/>
-          <w:sz w:val="24"/>
-          <w:szCs w:val="24"/>
-        </w:rPr>
-        <w:t xml:space="preserve"> Substitution Principle by providing interfaces or abstract classes for building a family of similar objects without specifying the </w:t>
-      </w:r>
-      <w:proofErr w:type="spellStart"/>
-      <w:r>
-        <w:rPr>
-          <w:rFonts w:ascii="Times New Roman" w:hAnsi="Times New Roman" w:cs="Times New Roman"/>
-          <w:sz w:val="24"/>
-          <w:szCs w:val="24"/>
-        </w:rPr>
-        <w:t>actctual</w:t>
-      </w:r>
-      <w:proofErr w:type="spellEnd"/>
-      <w:r>
-        <w:rPr>
-          <w:rFonts w:ascii="Times New Roman" w:hAnsi="Times New Roman" w:cs="Times New Roman"/>
-          <w:sz w:val="24"/>
-          <w:szCs w:val="24"/>
-        </w:rPr>
-        <w:t xml:space="preserve"> class. Clients could use the operations defined in the interface or abstract class to do the real job by creating objects through the abstract factory instead of do it themselves. This method also takes advantage of the polymorphism of OOP.</w:t>
+        <w:t>This pattern satisfies the Dependency Inversion Principle and Liskov Substitution Principle by providing interfaces or abstract classes for building a family of similar objects without specifying the actctual class. Clients could use the operations defined in the interface or abstract class to do the real job by creating objects through the abstract factory instead of do it themselves. This method also takes advantage of the polymorphism of OOP.</w:t>
       </w:r>
     </w:p>
     <w:p>
@@ -2613,19 +2578,21 @@
           <w:szCs w:val="24"/>
           <w:lang w:val="en-GB"/>
         </w:rPr>
-        <w:t xml:space="preserve">Adapter pattern and strategy pattern implement the </w:t>
-      </w:r>
-      <w:proofErr w:type="spellStart"/>
-      <w:r>
+        <w:t xml:space="preserve">Adapter pattern and strategy pattern implement the classification,selection,and use of player attack together,the adaptor pattern is mainly responsible for adapting attacks into basic attacks and special attacks,the strategy pattern divides the special attack into different attack modes and calls different special attack according to the different strategy. </w:t>
+      </w:r>
+    </w:p>
+    <w:p>
+      <w:pPr>
+        <w:pStyle w:val="a7"/>
+        <w:spacing w:line="360" w:lineRule="auto"/>
+        <w:ind w:left="360" w:firstLineChars="0" w:firstLine="0"/>
         <w:rPr>
           <w:rFonts w:ascii="Times New Roman" w:hAnsi="Times New Roman" w:cs="Times New Roman"/>
           <w:sz w:val="24"/>
           <w:szCs w:val="24"/>
           <w:lang w:val="en-GB"/>
         </w:rPr>
-        <w:t>classification</w:t>
-      </w:r>
-      <w:proofErr w:type="gramStart"/>
+      </w:pPr>
       <w:r>
         <w:rPr>
           <w:rFonts w:ascii="Times New Roman" w:hAnsi="Times New Roman" w:cs="Times New Roman"/>
@@ -2633,10 +2600,8 @@
           <w:szCs w:val="24"/>
           <w:lang w:val="en-GB"/>
         </w:rPr>
-        <w:t>,selection,and</w:t>
-      </w:r>
-      <w:proofErr w:type="spellEnd"/>
-      <w:proofErr w:type="gramEnd"/>
+        <w:t xml:space="preserve">The main purpose of composite pattern to use multiple items in bulk.Although </w:t>
+      </w:r>
       <w:r>
         <w:rPr>
           <w:rFonts w:ascii="Times New Roman" w:hAnsi="Times New Roman" w:cs="Times New Roman"/>
@@ -2644,19 +2609,22 @@
           <w:szCs w:val="24"/>
           <w:lang w:val="en-GB"/>
         </w:rPr>
-        <w:t xml:space="preserve"> use of player attack </w:t>
-      </w:r>
-      <w:proofErr w:type="spellStart"/>
-      <w:r>
+        <w:lastRenderedPageBreak/>
+        <w:t>equipment also belong to an item,each parts of the equipment can be assembled freely,so we introduced the builder pattern into the equipment.</w:t>
+      </w:r>
+    </w:p>
+    <w:p>
+      <w:pPr>
+        <w:pStyle w:val="a7"/>
+        <w:spacing w:line="360" w:lineRule="auto"/>
+        <w:ind w:left="360" w:firstLineChars="0" w:firstLine="0"/>
         <w:rPr>
           <w:rFonts w:ascii="Times New Roman" w:hAnsi="Times New Roman" w:cs="Times New Roman"/>
           <w:sz w:val="24"/>
           <w:szCs w:val="24"/>
           <w:lang w:val="en-GB"/>
         </w:rPr>
-        <w:t>together,the</w:t>
-      </w:r>
-      <w:proofErr w:type="spellEnd"/>
+      </w:pPr>
       <w:r>
         <w:rPr>
           <w:rFonts w:ascii="Times New Roman" w:hAnsi="Times New Roman" w:cs="Times New Roman"/>
@@ -2664,172 +2632,7 @@
           <w:szCs w:val="24"/>
           <w:lang w:val="en-GB"/>
         </w:rPr>
-        <w:t xml:space="preserve"> adaptor pattern is mainly responsible for adapting attacks into basic attacks and special </w:t>
-      </w:r>
-      <w:proofErr w:type="spellStart"/>
-      <w:r>
-        <w:rPr>
-          <w:rFonts w:ascii="Times New Roman" w:hAnsi="Times New Roman" w:cs="Times New Roman"/>
-          <w:sz w:val="24"/>
-          <w:szCs w:val="24"/>
-          <w:lang w:val="en-GB"/>
-        </w:rPr>
-        <w:t>attacks,the</w:t>
-      </w:r>
-      <w:proofErr w:type="spellEnd"/>
-      <w:r>
-        <w:rPr>
-          <w:rFonts w:ascii="Times New Roman" w:hAnsi="Times New Roman" w:cs="Times New Roman"/>
-          <w:sz w:val="24"/>
-          <w:szCs w:val="24"/>
-          <w:lang w:val="en-GB"/>
-        </w:rPr>
-        <w:t xml:space="preserve"> strategy pattern divides the special attack into different attack modes and calls different special attack according to the different strategy. </w:t>
-      </w:r>
-    </w:p>
-    <w:p>
-      <w:pPr>
-        <w:pStyle w:val="a7"/>
-        <w:spacing w:line="360" w:lineRule="auto"/>
-        <w:ind w:left="360" w:firstLineChars="0" w:firstLine="0"/>
-        <w:rPr>
-          <w:rFonts w:ascii="Times New Roman" w:hAnsi="Times New Roman" w:cs="Times New Roman"/>
-          <w:sz w:val="24"/>
-          <w:szCs w:val="24"/>
-          <w:lang w:val="en-GB"/>
-        </w:rPr>
-      </w:pPr>
-      <w:r>
-        <w:rPr>
-          <w:rFonts w:ascii="Times New Roman" w:hAnsi="Times New Roman" w:cs="Times New Roman"/>
-          <w:sz w:val="24"/>
-          <w:szCs w:val="24"/>
-          <w:lang w:val="en-GB"/>
-        </w:rPr>
-        <w:t xml:space="preserve">The main purpose of composite pattern to use multiple items in </w:t>
-      </w:r>
-      <w:proofErr w:type="spellStart"/>
-      <w:r>
-        <w:rPr>
-          <w:rFonts w:ascii="Times New Roman" w:hAnsi="Times New Roman" w:cs="Times New Roman"/>
-          <w:sz w:val="24"/>
-          <w:szCs w:val="24"/>
-          <w:lang w:val="en-GB"/>
-        </w:rPr>
-        <w:t>bulk.Although</w:t>
-      </w:r>
-      <w:proofErr w:type="spellEnd"/>
-      <w:r>
-        <w:rPr>
-          <w:rFonts w:ascii="Times New Roman" w:hAnsi="Times New Roman" w:cs="Times New Roman"/>
-          <w:sz w:val="24"/>
-          <w:szCs w:val="24"/>
-          <w:lang w:val="en-GB"/>
-        </w:rPr>
-        <w:t xml:space="preserve"> </w:t>
-      </w:r>
-      <w:r>
-        <w:rPr>
-          <w:rFonts w:ascii="Times New Roman" w:hAnsi="Times New Roman" w:cs="Times New Roman"/>
-          <w:sz w:val="24"/>
-          <w:szCs w:val="24"/>
-          <w:lang w:val="en-GB"/>
-        </w:rPr>
-        <w:lastRenderedPageBreak/>
-        <w:t xml:space="preserve">equipment also belong to an </w:t>
-      </w:r>
-      <w:proofErr w:type="spellStart"/>
-      <w:r>
-        <w:rPr>
-          <w:rFonts w:ascii="Times New Roman" w:hAnsi="Times New Roman" w:cs="Times New Roman"/>
-          <w:sz w:val="24"/>
-          <w:szCs w:val="24"/>
-          <w:lang w:val="en-GB"/>
-        </w:rPr>
-        <w:t>item,each</w:t>
-      </w:r>
-      <w:proofErr w:type="spellEnd"/>
-      <w:r>
-        <w:rPr>
-          <w:rFonts w:ascii="Times New Roman" w:hAnsi="Times New Roman" w:cs="Times New Roman"/>
-          <w:sz w:val="24"/>
-          <w:szCs w:val="24"/>
-          <w:lang w:val="en-GB"/>
-        </w:rPr>
-        <w:t xml:space="preserve"> parts of the equipment can be assembled </w:t>
-      </w:r>
-      <w:proofErr w:type="spellStart"/>
-      <w:r>
-        <w:rPr>
-          <w:rFonts w:ascii="Times New Roman" w:hAnsi="Times New Roman" w:cs="Times New Roman"/>
-          <w:sz w:val="24"/>
-          <w:szCs w:val="24"/>
-          <w:lang w:val="en-GB"/>
-        </w:rPr>
-        <w:t>freely,so</w:t>
-      </w:r>
-      <w:proofErr w:type="spellEnd"/>
-      <w:r>
-        <w:rPr>
-          <w:rFonts w:ascii="Times New Roman" w:hAnsi="Times New Roman" w:cs="Times New Roman"/>
-          <w:sz w:val="24"/>
-          <w:szCs w:val="24"/>
-          <w:lang w:val="en-GB"/>
-        </w:rPr>
-        <w:t xml:space="preserve"> we introduced the builder pattern into the equipment.</w:t>
-      </w:r>
-    </w:p>
-    <w:p>
-      <w:pPr>
-        <w:pStyle w:val="a7"/>
-        <w:spacing w:line="360" w:lineRule="auto"/>
-        <w:ind w:left="360" w:firstLineChars="0" w:firstLine="0"/>
-        <w:rPr>
-          <w:rFonts w:ascii="Times New Roman" w:hAnsi="Times New Roman" w:cs="Times New Roman"/>
-          <w:sz w:val="24"/>
-          <w:szCs w:val="24"/>
-          <w:lang w:val="en-GB"/>
-        </w:rPr>
-      </w:pPr>
-      <w:r>
-        <w:rPr>
-          <w:rFonts w:ascii="Times New Roman" w:hAnsi="Times New Roman" w:cs="Times New Roman"/>
-          <w:sz w:val="24"/>
-          <w:szCs w:val="24"/>
-          <w:lang w:val="en-GB"/>
-        </w:rPr>
-        <w:t xml:space="preserve">State pattern is a completely separate </w:t>
-      </w:r>
-      <w:proofErr w:type="spellStart"/>
-      <w:r>
-        <w:rPr>
-          <w:rFonts w:ascii="Times New Roman" w:hAnsi="Times New Roman" w:cs="Times New Roman"/>
-          <w:sz w:val="24"/>
-          <w:szCs w:val="24"/>
-          <w:lang w:val="en-GB"/>
-        </w:rPr>
-        <w:t>pattern</w:t>
-      </w:r>
-      <w:proofErr w:type="gramStart"/>
-      <w:r>
-        <w:rPr>
-          <w:rFonts w:ascii="Times New Roman" w:hAnsi="Times New Roman" w:cs="Times New Roman"/>
-          <w:sz w:val="24"/>
-          <w:szCs w:val="24"/>
-          <w:lang w:val="en-GB"/>
-        </w:rPr>
-        <w:t>,which</w:t>
-      </w:r>
-      <w:proofErr w:type="spellEnd"/>
-      <w:proofErr w:type="gramEnd"/>
-      <w:r>
-        <w:rPr>
-          <w:rFonts w:ascii="Times New Roman" w:hAnsi="Times New Roman" w:cs="Times New Roman"/>
-          <w:sz w:val="24"/>
-          <w:szCs w:val="24"/>
-          <w:lang w:val="en-GB"/>
-        </w:rPr>
-        <w:t xml:space="preserve"> is only used to make corresponding actions according to the different states of players and enemies.</w:t>
+        <w:t>State pattern is a completely separate pattern,which is only used to make corresponding actions according to the different states of players and enemies.</w:t>
       </w:r>
     </w:p>
     <w:p>
@@ -2894,16 +2697,7 @@
           <w:sz w:val="24"/>
           <w:szCs w:val="24"/>
         </w:rPr>
-        <w:t xml:space="preserve"> </w:t>
-      </w:r>
-      <w:r>
-        <w:rPr>
-          <w:rFonts w:ascii="Times New Roman" w:hAnsi="Times New Roman" w:cs="Times New Roman"/>
-          <w:b/>
-          <w:sz w:val="24"/>
-          <w:szCs w:val="24"/>
-        </w:rPr>
-        <w:t>Abstract Factory Design Pattern</w:t>
+        <w:t xml:space="preserve"> Abstract Factory Design Pattern</w:t>
       </w:r>
     </w:p>
     <w:p>
@@ -2921,103 +2715,7 @@
           <w:rStyle w:val="tlid-translation"/>
           <w:lang w:val="en"/>
         </w:rPr>
-        <w:t xml:space="preserve">We will create abstract classes for player and enemy and entity classes that implement these interfaces. The next step is to create the abstract factory class </w:t>
-      </w:r>
-      <w:proofErr w:type="spellStart"/>
-      <w:r>
-        <w:rPr>
-          <w:rStyle w:val="tlid-translation"/>
-          <w:lang w:val="en"/>
-        </w:rPr>
-        <w:t>AbstractFactory</w:t>
-      </w:r>
-      <w:proofErr w:type="spellEnd"/>
-      <w:r>
-        <w:rPr>
-          <w:rStyle w:val="tlid-translation"/>
-          <w:lang w:val="en"/>
-        </w:rPr>
-        <w:t xml:space="preserve">. Then define the factory classes </w:t>
-      </w:r>
-      <w:proofErr w:type="spellStart"/>
-      <w:r>
-        <w:rPr>
-          <w:rStyle w:val="tlid-translation"/>
-          <w:lang w:val="en"/>
-        </w:rPr>
-        <w:t>PlayerFactory</w:t>
-      </w:r>
-      <w:proofErr w:type="spellEnd"/>
-      <w:r>
-        <w:rPr>
-          <w:rStyle w:val="tlid-translation"/>
-          <w:lang w:val="en"/>
-        </w:rPr>
-        <w:t xml:space="preserve"> and </w:t>
-      </w:r>
-      <w:proofErr w:type="spellStart"/>
-      <w:r>
-        <w:rPr>
-          <w:rStyle w:val="tlid-translation"/>
-          <w:lang w:val="en"/>
-        </w:rPr>
-        <w:t>EnemyFactory</w:t>
-      </w:r>
-      <w:proofErr w:type="spellEnd"/>
-      <w:r>
-        <w:rPr>
-          <w:rStyle w:val="tlid-translation"/>
-          <w:lang w:val="en"/>
-        </w:rPr>
-        <w:t xml:space="preserve">, both of which extend the </w:t>
-      </w:r>
-      <w:proofErr w:type="spellStart"/>
-      <w:r>
-        <w:rPr>
-          <w:rStyle w:val="tlid-translation"/>
-          <w:lang w:val="en"/>
-        </w:rPr>
-        <w:t>AbstractFactory</w:t>
-      </w:r>
-      <w:proofErr w:type="spellEnd"/>
-      <w:r>
-        <w:rPr>
-          <w:rStyle w:val="tlid-translation"/>
-          <w:lang w:val="en"/>
-        </w:rPr>
-        <w:t xml:space="preserve">. Then create a sub-factor class, such as </w:t>
-      </w:r>
-      <w:proofErr w:type="spellStart"/>
-      <w:r>
-        <w:rPr>
-          <w:rStyle w:val="tlid-translation"/>
-          <w:lang w:val="en"/>
-        </w:rPr>
-        <w:t>fighterFactory</w:t>
-      </w:r>
-      <w:proofErr w:type="spellEnd"/>
-      <w:r>
-        <w:rPr>
-          <w:rStyle w:val="tlid-translation"/>
-          <w:lang w:val="en"/>
-        </w:rPr>
-        <w:t xml:space="preserve">, </w:t>
-      </w:r>
-      <w:proofErr w:type="spellStart"/>
-      <w:r>
-        <w:rPr>
-          <w:rStyle w:val="tlid-translation"/>
-          <w:lang w:val="en"/>
-        </w:rPr>
-        <w:t>beastFactory</w:t>
-      </w:r>
-      <w:proofErr w:type="spellEnd"/>
-      <w:r>
-        <w:rPr>
-          <w:rStyle w:val="tlid-translation"/>
-          <w:lang w:val="en"/>
-        </w:rPr>
-        <w:t>.</w:t>
+        <w:t>We will create abstract classes for player and enemy and entity classes that implement these interfaces. The next step is to create the abstract factory class AbstractFactory. Then define the factory classes PlayerFactory and EnemyFactory, both of which extend the AbstractFactory. Then create a sub-factor class, such as fighterFactory, beastFactory.</w:t>
       </w:r>
     </w:p>
     <w:p>
@@ -3082,37 +2780,7 @@
           <w:rStyle w:val="tlid-translation"/>
           <w:lang w:val="en"/>
         </w:rPr>
-        <w:t xml:space="preserve">The singleton pattern is inserted in the </w:t>
-      </w:r>
-      <w:proofErr w:type="spellStart"/>
-      <w:r>
-        <w:rPr>
-          <w:rStyle w:val="tlid-translation"/>
-          <w:lang w:val="en"/>
-        </w:rPr>
-        <w:t>PlayerFactory</w:t>
-      </w:r>
-      <w:proofErr w:type="spellEnd"/>
-      <w:r>
-        <w:rPr>
-          <w:rStyle w:val="tlid-translation"/>
-          <w:lang w:val="en"/>
-        </w:rPr>
-        <w:t xml:space="preserve"> </w:t>
-      </w:r>
-      <w:r>
-        <w:rPr>
-          <w:rStyle w:val="tlid-translation"/>
-          <w:lang w:val="en"/>
-        </w:rPr>
-        <w:t>which</w:t>
-      </w:r>
-      <w:r>
-        <w:rPr>
-          <w:rStyle w:val="tlid-translation"/>
-          <w:lang w:val="en"/>
-        </w:rPr>
-        <w:t xml:space="preserve"> is designed to create a unique instance for the player.</w:t>
+        <w:t>The singleton pattern is inserted in the PlayerFactory which is designed to create a unique instance for the player.</w:t>
       </w:r>
     </w:p>
     <w:p>
@@ -3166,43 +2834,7 @@
           <w:sz w:val="24"/>
           <w:szCs w:val="24"/>
         </w:rPr>
-        <w:t xml:space="preserve">    </w:t>
-      </w:r>
-      <w:proofErr w:type="gramStart"/>
-      <w:r>
-        <w:rPr>
-          <w:rFonts w:ascii="Times New Roman" w:hAnsi="Times New Roman" w:cs="Times New Roman"/>
-          <w:sz w:val="24"/>
-          <w:szCs w:val="24"/>
-        </w:rPr>
-        <w:t>we</w:t>
-      </w:r>
-      <w:proofErr w:type="gramEnd"/>
-      <w:r>
-        <w:rPr>
-          <w:rFonts w:ascii="Times New Roman" w:hAnsi="Times New Roman" w:cs="Times New Roman"/>
-          <w:sz w:val="24"/>
-          <w:szCs w:val="24"/>
-        </w:rPr>
-        <w:t xml:space="preserve"> create a static nested class </w:t>
-      </w:r>
-      <w:proofErr w:type="spellStart"/>
-      <w:r>
-        <w:rPr>
-          <w:rFonts w:ascii="Times New Roman" w:hAnsi="Times New Roman" w:cs="Times New Roman"/>
-          <w:sz w:val="24"/>
-          <w:szCs w:val="24"/>
-        </w:rPr>
-        <w:t>EquipmentBuilder</w:t>
-      </w:r>
-      <w:proofErr w:type="spellEnd"/>
-      <w:r>
-        <w:rPr>
-          <w:rFonts w:ascii="Times New Roman" w:hAnsi="Times New Roman" w:cs="Times New Roman"/>
-          <w:sz w:val="24"/>
-          <w:szCs w:val="24"/>
-        </w:rPr>
-        <w:t xml:space="preserve"> and then copy all the arguments from the outer class to the Builder class. </w:t>
+        <w:t xml:space="preserve">    we create a static nested class EquipmentBuilder and then copy all the arguments from the outer class to the Builder class. </w:t>
       </w:r>
     </w:p>
     <w:p>
@@ -3221,25 +2853,7 @@
           <w:sz w:val="24"/>
           <w:szCs w:val="24"/>
         </w:rPr>
-        <w:t xml:space="preserve">   </w:t>
-      </w:r>
-      <w:proofErr w:type="gramStart"/>
-      <w:r>
-        <w:rPr>
-          <w:rFonts w:ascii="Times New Roman" w:hAnsi="Times New Roman" w:cs="Times New Roman"/>
-          <w:sz w:val="24"/>
-          <w:szCs w:val="24"/>
-        </w:rPr>
-        <w:t>and</w:t>
-      </w:r>
-      <w:proofErr w:type="gramEnd"/>
-      <w:r>
-        <w:rPr>
-          <w:rFonts w:ascii="Times New Roman" w:hAnsi="Times New Roman" w:cs="Times New Roman"/>
-          <w:sz w:val="24"/>
-          <w:szCs w:val="24"/>
-        </w:rPr>
-        <w:t xml:space="preserve"> then we set the parameters which should return the same Builder object after setting the attribute.</w:t>
+        <w:t xml:space="preserve">   and then we set the parameters which should return the same Builder object after setting the attribute.</w:t>
       </w:r>
     </w:p>
     <w:p>
@@ -3258,25 +2872,7 @@
           <w:sz w:val="24"/>
           <w:szCs w:val="24"/>
         </w:rPr>
-        <w:t xml:space="preserve">The final step is to provide a </w:t>
-      </w:r>
-      <w:proofErr w:type="gramStart"/>
-      <w:r>
-        <w:rPr>
-          <w:rFonts w:ascii="Times New Roman" w:hAnsi="Times New Roman" w:cs="Times New Roman"/>
-          <w:sz w:val="24"/>
-          <w:szCs w:val="24"/>
-        </w:rPr>
-        <w:t>build(</w:t>
-      </w:r>
-      <w:proofErr w:type="gramEnd"/>
-      <w:r>
-        <w:rPr>
-          <w:rFonts w:ascii="Times New Roman" w:hAnsi="Times New Roman" w:cs="Times New Roman"/>
-          <w:sz w:val="24"/>
-          <w:szCs w:val="24"/>
-        </w:rPr>
-        <w:t>) method in the builder class that will return the Object needed by client program. For this we need to have a private constructor in the Class with Builder class as argument.</w:t>
+        <w:t>The final step is to provide a build() method in the builder class that will return the Object needed by client program. For this we need to have a private constructor in the Class with Builder class as argument.</w:t>
       </w:r>
     </w:p>
     <w:p>
@@ -3302,16 +2898,7 @@
           <w:sz w:val="24"/>
           <w:szCs w:val="24"/>
         </w:rPr>
-        <w:t>Adapter</w:t>
-      </w:r>
-      <w:r>
-        <w:rPr>
-          <w:rFonts w:ascii="Times New Roman" w:hAnsi="Times New Roman" w:cs="Times New Roman"/>
-          <w:b/>
-          <w:sz w:val="24"/>
-          <w:szCs w:val="24"/>
-        </w:rPr>
-        <w:t xml:space="preserve"> </w:t>
+        <w:t xml:space="preserve">Adapter </w:t>
       </w:r>
       <w:r>
         <w:rPr>
@@ -3339,25 +2926,7 @@
           <w:sz w:val="24"/>
           <w:szCs w:val="24"/>
         </w:rPr>
-        <w:t xml:space="preserve">We have an Attack interface and an entity class </w:t>
-      </w:r>
-      <w:proofErr w:type="spellStart"/>
-      <w:r>
-        <w:rPr>
-          <w:rFonts w:ascii="Times New Roman" w:hAnsi="Times New Roman" w:cs="Times New Roman"/>
-          <w:sz w:val="24"/>
-          <w:szCs w:val="24"/>
-        </w:rPr>
-        <w:t>AttackSelection</w:t>
-      </w:r>
-      <w:proofErr w:type="spellEnd"/>
-      <w:r>
-        <w:rPr>
-          <w:rFonts w:ascii="Times New Roman" w:hAnsi="Times New Roman" w:cs="Times New Roman"/>
-          <w:sz w:val="24"/>
-          <w:szCs w:val="24"/>
-        </w:rPr>
-        <w:t xml:space="preserve"> that implements the Attack interface.</w:t>
+        <w:t>We have an Attack interface and an entity class AttackSelection that implements the Attack interface.</w:t>
       </w:r>
       <w:r>
         <w:rPr>
@@ -3366,96 +2935,7 @@
           <w:szCs w:val="24"/>
         </w:rPr>
         <w:br/>
-      </w:r>
-      <w:r>
-        <w:rPr>
-          <w:rFonts w:ascii="Times New Roman" w:hAnsi="Times New Roman" w:cs="Times New Roman"/>
-          <w:sz w:val="24"/>
-          <w:szCs w:val="24"/>
-        </w:rPr>
-        <w:t xml:space="preserve">We also have another interface, </w:t>
-      </w:r>
-      <w:proofErr w:type="spellStart"/>
-      <w:proofErr w:type="gramStart"/>
-      <w:r>
-        <w:rPr>
-          <w:rFonts w:ascii="Times New Roman" w:hAnsi="Times New Roman" w:cs="Times New Roman"/>
-          <w:sz w:val="24"/>
-          <w:szCs w:val="24"/>
-        </w:rPr>
-        <w:t>AttackMode</w:t>
-      </w:r>
-      <w:proofErr w:type="spellEnd"/>
-      <w:r>
-        <w:rPr>
-          <w:rFonts w:ascii="Times New Roman" w:hAnsi="Times New Roman" w:cs="Times New Roman"/>
-          <w:sz w:val="24"/>
-          <w:szCs w:val="24"/>
-        </w:rPr>
-        <w:t xml:space="preserve"> ,</w:t>
-      </w:r>
-      <w:proofErr w:type="gramEnd"/>
-      <w:r>
-        <w:rPr>
-          <w:rFonts w:ascii="Times New Roman" w:hAnsi="Times New Roman" w:cs="Times New Roman"/>
-          <w:sz w:val="24"/>
-          <w:szCs w:val="24"/>
-        </w:rPr>
-        <w:t xml:space="preserve"> and the entity classes </w:t>
-      </w:r>
-      <w:proofErr w:type="spellStart"/>
-      <w:r>
-        <w:rPr>
-          <w:rFonts w:ascii="Times New Roman" w:hAnsi="Times New Roman" w:cs="Times New Roman"/>
-          <w:sz w:val="24"/>
-          <w:szCs w:val="24"/>
-        </w:rPr>
-        <w:t>BasicAttack</w:t>
-      </w:r>
-      <w:proofErr w:type="spellEnd"/>
-      <w:r>
-        <w:rPr>
-          <w:rFonts w:ascii="Times New Roman" w:hAnsi="Times New Roman" w:cs="Times New Roman"/>
-          <w:sz w:val="24"/>
-          <w:szCs w:val="24"/>
-        </w:rPr>
-        <w:t xml:space="preserve"> and </w:t>
-      </w:r>
-      <w:proofErr w:type="spellStart"/>
-      <w:r>
-        <w:rPr>
-          <w:rFonts w:ascii="Times New Roman" w:hAnsi="Times New Roman" w:cs="Times New Roman"/>
-          <w:sz w:val="24"/>
-          <w:szCs w:val="24"/>
-        </w:rPr>
-        <w:t>SpecialAttack</w:t>
-      </w:r>
-      <w:proofErr w:type="spellEnd"/>
-      <w:r>
-        <w:rPr>
-          <w:rFonts w:ascii="Times New Roman" w:hAnsi="Times New Roman" w:cs="Times New Roman"/>
-          <w:sz w:val="24"/>
-          <w:szCs w:val="24"/>
-        </w:rPr>
-        <w:t xml:space="preserve"> that implement the </w:t>
-      </w:r>
-      <w:proofErr w:type="spellStart"/>
-      <w:r>
-        <w:rPr>
-          <w:rFonts w:ascii="Times New Roman" w:hAnsi="Times New Roman" w:cs="Times New Roman"/>
-          <w:sz w:val="24"/>
-          <w:szCs w:val="24"/>
-        </w:rPr>
-        <w:t>AttackMode</w:t>
-      </w:r>
-      <w:proofErr w:type="spellEnd"/>
-      <w:r>
-        <w:rPr>
-          <w:rFonts w:ascii="Times New Roman" w:hAnsi="Times New Roman" w:cs="Times New Roman"/>
-          <w:sz w:val="24"/>
-          <w:szCs w:val="24"/>
-        </w:rPr>
-        <w:t xml:space="preserve"> interface.</w:t>
+        <w:t>We also have another interface, AttackMode , and the entity classes BasicAttack and SpecialAttack that implement the AttackMode interface.</w:t>
       </w:r>
       <w:r>
         <w:rPr>
@@ -3464,50 +2944,7 @@
           <w:szCs w:val="24"/>
         </w:rPr>
         <w:br/>
-      </w:r>
-      <w:r>
-        <w:rPr>
-          <w:rFonts w:ascii="Times New Roman" w:hAnsi="Times New Roman" w:cs="Times New Roman"/>
-          <w:sz w:val="24"/>
-          <w:szCs w:val="24"/>
-        </w:rPr>
-        <w:t xml:space="preserve">We want to let </w:t>
-      </w:r>
-      <w:proofErr w:type="spellStart"/>
-      <w:r>
-        <w:rPr>
-          <w:rFonts w:ascii="Times New Roman" w:hAnsi="Times New Roman" w:cs="Times New Roman"/>
-          <w:sz w:val="24"/>
-          <w:szCs w:val="24"/>
-        </w:rPr>
-        <w:t>AttackSelection</w:t>
-      </w:r>
-      <w:proofErr w:type="spellEnd"/>
-      <w:r>
-        <w:rPr>
-          <w:rFonts w:ascii="Times New Roman" w:hAnsi="Times New Roman" w:cs="Times New Roman"/>
-          <w:sz w:val="24"/>
-          <w:szCs w:val="24"/>
-        </w:rPr>
-        <w:t xml:space="preserve"> choose different modes of attack. In order to implement this function, we need to create an adapter class </w:t>
-      </w:r>
-      <w:proofErr w:type="spellStart"/>
-      <w:r>
-        <w:rPr>
-          <w:rFonts w:ascii="Times New Roman" w:hAnsi="Times New Roman" w:cs="Times New Roman"/>
-          <w:sz w:val="24"/>
-          <w:szCs w:val="24"/>
-        </w:rPr>
-        <w:t>AttackAdapter</w:t>
-      </w:r>
-      <w:proofErr w:type="spellEnd"/>
-      <w:r>
-        <w:rPr>
-          <w:rFonts w:ascii="Times New Roman" w:hAnsi="Times New Roman" w:cs="Times New Roman"/>
-          <w:sz w:val="24"/>
-          <w:szCs w:val="24"/>
-        </w:rPr>
-        <w:t xml:space="preserve"> that </w:t>
+        <w:t xml:space="preserve">We want to let AttackSelection choose different modes of attack. In order to implement this function, we need to create an adapter class AttackAdapter that </w:t>
       </w:r>
       <w:r>
         <w:rPr>
@@ -3516,25 +2953,7 @@
           <w:szCs w:val="24"/>
         </w:rPr>
         <w:lastRenderedPageBreak/>
-        <w:t xml:space="preserve">implements the Attack interface, and use the </w:t>
-      </w:r>
-      <w:proofErr w:type="spellStart"/>
-      <w:r>
-        <w:rPr>
-          <w:rFonts w:ascii="Times New Roman" w:hAnsi="Times New Roman" w:cs="Times New Roman"/>
-          <w:sz w:val="24"/>
-          <w:szCs w:val="24"/>
-        </w:rPr>
-        <w:t>AttackMode</w:t>
-      </w:r>
-      <w:proofErr w:type="spellEnd"/>
-      <w:r>
-        <w:rPr>
-          <w:rFonts w:ascii="Times New Roman" w:hAnsi="Times New Roman" w:cs="Times New Roman"/>
-          <w:sz w:val="24"/>
-          <w:szCs w:val="24"/>
-        </w:rPr>
-        <w:t xml:space="preserve"> object to attack in different ways.</w:t>
+        <w:t>implements the Attack interface, and use the AttackMode object to attack in different ways.</w:t>
       </w:r>
     </w:p>
     <w:p>
@@ -3560,16 +2979,7 @@
           <w:sz w:val="24"/>
           <w:szCs w:val="24"/>
         </w:rPr>
-        <w:t>Composite</w:t>
-      </w:r>
-      <w:r>
-        <w:rPr>
-          <w:rFonts w:ascii="Times New Roman" w:hAnsi="Times New Roman" w:cs="Times New Roman"/>
-          <w:b/>
-          <w:sz w:val="24"/>
-          <w:szCs w:val="24"/>
-        </w:rPr>
-        <w:t xml:space="preserve"> </w:t>
+        <w:t xml:space="preserve">Composite </w:t>
       </w:r>
       <w:r>
         <w:rPr>
@@ -3597,25 +3007,7 @@
           <w:sz w:val="24"/>
           <w:szCs w:val="24"/>
         </w:rPr>
-        <w:t xml:space="preserve">Composite pattern base component defines the common methods for leaf and composites. We can create an item class with a method </w:t>
-      </w:r>
-      <w:proofErr w:type="gramStart"/>
-      <w:r>
-        <w:rPr>
-          <w:rFonts w:ascii="Times New Roman" w:hAnsi="Times New Roman" w:cs="Times New Roman"/>
-          <w:sz w:val="24"/>
-          <w:szCs w:val="24"/>
-        </w:rPr>
-        <w:t>use(</w:t>
-      </w:r>
-      <w:proofErr w:type="gramEnd"/>
-      <w:r>
-        <w:rPr>
-          <w:rFonts w:ascii="Times New Roman" w:hAnsi="Times New Roman" w:cs="Times New Roman"/>
-          <w:sz w:val="24"/>
-          <w:szCs w:val="24"/>
-        </w:rPr>
-        <w:t>Player player) .</w:t>
+        <w:t>Composite pattern base component defines the common methods for leaf and composites. We can create an item class with a method use(Player player) .</w:t>
       </w:r>
     </w:p>
     <w:p>
@@ -3761,16 +3153,7 @@
           <w:sz w:val="24"/>
           <w:szCs w:val="24"/>
         </w:rPr>
-        <w:t>Strategy</w:t>
-      </w:r>
-      <w:r>
-        <w:rPr>
-          <w:rFonts w:ascii="Times New Roman" w:hAnsi="Times New Roman" w:cs="Times New Roman"/>
-          <w:b/>
-          <w:sz w:val="24"/>
-          <w:szCs w:val="24"/>
-        </w:rPr>
-        <w:t xml:space="preserve"> </w:t>
+        <w:t xml:space="preserve">Strategy </w:t>
       </w:r>
       <w:r>
         <w:rPr>
@@ -3787,7 +3170,7 @@
         <w:spacing w:line="360" w:lineRule="auto"/>
         <w:ind w:left="360" w:firstLine="480"/>
         <w:rPr>
-          <w:rFonts w:ascii="Times New Roman" w:hAnsi="Times New Roman" w:cs="Times New Roman" w:hint="eastAsia"/>
+          <w:rFonts w:ascii="Times New Roman" w:hAnsi="Times New Roman" w:cs="Times New Roman"/>
           <w:sz w:val="24"/>
           <w:szCs w:val="24"/>
         </w:rPr>
@@ -3797,92 +3180,7 @@
           <w:rStyle w:val="tlid-translation"/>
           <w:lang w:val="en"/>
         </w:rPr>
-        <w:t xml:space="preserve">We will create a </w:t>
-      </w:r>
-      <w:proofErr w:type="spellStart"/>
-      <w:r>
-        <w:rPr>
-          <w:rStyle w:val="tlid-translation"/>
-          <w:lang w:val="en"/>
-        </w:rPr>
-        <w:t>specialAttackStrategy</w:t>
-      </w:r>
-      <w:proofErr w:type="spellEnd"/>
-      <w:r>
-        <w:rPr>
-          <w:rStyle w:val="tlid-translation"/>
-          <w:lang w:val="en"/>
-        </w:rPr>
-        <w:t xml:space="preserve"> interface t</w:t>
-      </w:r>
-      <w:r>
-        <w:rPr>
-          <w:rStyle w:val="tlid-translation"/>
-          <w:lang w:val="en"/>
-        </w:rPr>
-        <w:t xml:space="preserve">hat defines the activity and </w:t>
-      </w:r>
-      <w:r>
-        <w:rPr>
-          <w:rStyle w:val="tlid-translation"/>
-          <w:lang w:val="en"/>
-        </w:rPr>
-        <w:t xml:space="preserve">entity </w:t>
-      </w:r>
-      <w:proofErr w:type="gramStart"/>
-      <w:r>
-        <w:rPr>
-          <w:rStyle w:val="tlid-translation"/>
-          <w:lang w:val="en"/>
-        </w:rPr>
-        <w:t>class</w:t>
-      </w:r>
-      <w:r>
-        <w:rPr>
-          <w:rStyle w:val="tlid-translation"/>
-          <w:lang w:val="en"/>
-        </w:rPr>
-        <w:t>es</w:t>
-      </w:r>
-      <w:proofErr w:type="gramEnd"/>
-      <w:r>
-        <w:rPr>
-          <w:rStyle w:val="tlid-translation"/>
-          <w:lang w:val="en"/>
-        </w:rPr>
-        <w:t xml:space="preserve"> </w:t>
-      </w:r>
-      <w:proofErr w:type="spellStart"/>
-      <w:r>
-        <w:rPr>
-          <w:rStyle w:val="tlid-translation"/>
-          <w:lang w:val="en"/>
-        </w:rPr>
-        <w:t>fatalAttack</w:t>
-      </w:r>
-      <w:proofErr w:type="spellEnd"/>
-      <w:r>
-        <w:rPr>
-          <w:rStyle w:val="tlid-translation"/>
-          <w:lang w:val="en"/>
-        </w:rPr>
-        <w:t xml:space="preserve"> and </w:t>
-      </w:r>
-      <w:proofErr w:type="spellStart"/>
-      <w:r>
-        <w:rPr>
-          <w:rStyle w:val="tlid-translation"/>
-          <w:lang w:val="en"/>
-        </w:rPr>
-        <w:t>FluctuatingAttack</w:t>
-      </w:r>
-      <w:proofErr w:type="spellEnd"/>
-      <w:r>
-        <w:rPr>
-          <w:rStyle w:val="tlid-translation"/>
-          <w:lang w:val="en"/>
-        </w:rPr>
-        <w:t xml:space="preserve"> that implements the Strategy interface.</w:t>
+        <w:t>We will create a specialAttackStrategy interface that defines the activity and entity classes fatalAttack and FluctuatingAttack that implements the Strategy interface.</w:t>
       </w:r>
     </w:p>
     <w:sectPr>

</xml_diff>

<commit_message>
more correction on report
</commit_message>
<xml_diff>
--- a/report_MiniProject_COMP62542.docx
+++ b/report_MiniProject_COMP62542.docx
@@ -614,7 +614,6 @@
           <w:szCs w:val="24"/>
         </w:rPr>
       </w:pPr>
-      <w:bookmarkStart w:id="0" w:name="_GoBack"/>
       <w:r>
         <w:rPr>
           <w:rFonts w:ascii="Times New Roman" w:hAnsi="Times New Roman" w:cs="Times New Roman"/>
@@ -665,7 +664,6 @@
           </wp:inline>
         </w:drawing>
       </w:r>
-      <w:bookmarkEnd w:id="0"/>
     </w:p>
     <w:p>
       <w:pPr>
@@ -1065,6 +1063,8 @@
           </wp:inline>
         </w:drawing>
       </w:r>
+      <w:bookmarkStart w:id="0" w:name="_GoBack"/>
+      <w:bookmarkEnd w:id="0"/>
     </w:p>
     <w:p>
       <w:pPr>
@@ -1114,9 +1114,9 @@
         </w:rPr>
         <w:drawing>
           <wp:inline distT="0" distB="0" distL="0" distR="0">
-            <wp:extent cx="5274310" cy="3890010"/>
-            <wp:effectExtent l="0" t="0" r="2540" b="0"/>
-            <wp:docPr id="5" name="图片 5"/>
+            <wp:extent cx="5274310" cy="3917950"/>
+            <wp:effectExtent l="0" t="0" r="2540" b="6350"/>
+            <wp:docPr id="2" name="图片 2"/>
             <wp:cNvGraphicFramePr>
               <a:graphicFrameLocks xmlns:a="http://schemas.openxmlformats.org/drawingml/2006/main" noChangeAspect="1"/>
             </wp:cNvGraphicFramePr>
@@ -1124,7 +1124,7 @@
               <a:graphicData uri="http://schemas.openxmlformats.org/drawingml/2006/picture">
                 <pic:pic xmlns:pic="http://schemas.openxmlformats.org/drawingml/2006/picture">
                   <pic:nvPicPr>
-                    <pic:cNvPr id="5" name="state.png"/>
+                    <pic:cNvPr id="2" name="state.png"/>
                     <pic:cNvPicPr/>
                   </pic:nvPicPr>
                   <pic:blipFill>
@@ -1142,7 +1142,7 @@
                   <pic:spPr>
                     <a:xfrm>
                       <a:off x="0" y="0"/>
-                      <a:ext cx="5274310" cy="3890010"/>
+                      <a:ext cx="5274310" cy="3917950"/>
                     </a:xfrm>
                     <a:prstGeom prst="rect">
                       <a:avLst/>
@@ -2659,6 +2659,7 @@
         <w:ind w:firstLineChars="0"/>
         <w:rPr>
           <w:rFonts w:ascii="Times New Roman" w:hAnsi="Times New Roman" w:cs="Times New Roman"/>
+          <w:b/>
           <w:sz w:val="24"/>
           <w:szCs w:val="24"/>
           <w:lang w:val="en-GB"/>
@@ -2667,6 +2668,7 @@
       <w:r>
         <w:rPr>
           <w:rFonts w:ascii="Times New Roman" w:hAnsi="Times New Roman" w:cs="Times New Roman"/>
+          <w:b/>
           <w:sz w:val="24"/>
           <w:szCs w:val="24"/>
           <w:lang w:val="en-GB"/>
@@ -2697,7 +2699,7 @@
           <w:sz w:val="24"/>
           <w:szCs w:val="24"/>
         </w:rPr>
-        <w:t xml:space="preserve"> Abstract Factory Design Pattern</w:t>
+        <w:t>Abstract Factory Design Pattern</w:t>
       </w:r>
     </w:p>
     <w:p>
@@ -2706,14 +2708,18 @@
         <w:spacing w:line="360" w:lineRule="auto"/>
         <w:ind w:left="1140" w:firstLineChars="0" w:firstLine="0"/>
         <w:rPr>
-          <w:rStyle w:val="tlid-translation"/>
-          <w:lang w:val="en"/>
-        </w:rPr>
-      </w:pPr>
-      <w:r>
-        <w:rPr>
-          <w:rStyle w:val="tlid-translation"/>
-          <w:lang w:val="en"/>
+          <w:rFonts w:ascii="Times New Roman" w:hAnsi="Times New Roman" w:cs="Times New Roman"/>
+          <w:sz w:val="24"/>
+          <w:szCs w:val="24"/>
+          <w:lang w:val="en-GB"/>
+        </w:rPr>
+      </w:pPr>
+      <w:r>
+        <w:rPr>
+          <w:rFonts w:ascii="Times New Roman" w:hAnsi="Times New Roman" w:cs="Times New Roman"/>
+          <w:sz w:val="24"/>
+          <w:szCs w:val="24"/>
+          <w:lang w:val="en-GB"/>
         </w:rPr>
         <w:t>We will create abstract classes for player and enemy and entity classes that implement these interfaces. The next step is to create the abstract factory class AbstractFactory. Then define the factory classes PlayerFactory and EnemyFactory, both of which extend the AbstractFactory. Then create a sub-factor class, such as fighterFactory, beastFactory.</w:t>
       </w:r>
@@ -3104,28 +3110,32 @@
         <w:spacing w:line="360" w:lineRule="auto"/>
         <w:ind w:left="360" w:firstLine="480"/>
         <w:rPr>
-          <w:rStyle w:val="tlid-translation"/>
-          <w:lang w:val="en"/>
-        </w:rPr>
-      </w:pPr>
-      <w:r>
-        <w:rPr>
-          <w:rStyle w:val="tlid-translation"/>
-          <w:lang w:val="en"/>
+          <w:rFonts w:ascii="Times New Roman" w:hAnsi="Times New Roman" w:cs="Times New Roman"/>
+          <w:sz w:val="24"/>
+          <w:szCs w:val="24"/>
+        </w:rPr>
+      </w:pPr>
+      <w:r>
+        <w:rPr>
+          <w:rFonts w:ascii="Times New Roman" w:hAnsi="Times New Roman" w:cs="Times New Roman"/>
+          <w:sz w:val="24"/>
+          <w:szCs w:val="24"/>
         </w:rPr>
         <w:t>We will create a State interface</w:t>
       </w:r>
       <w:r>
         <w:rPr>
-          <w:rStyle w:val="tlid-translation"/>
-          <w:lang w:val="en"/>
+          <w:rFonts w:ascii="Times New Roman" w:hAnsi="Times New Roman" w:cs="Times New Roman"/>
+          <w:sz w:val="24"/>
+          <w:szCs w:val="24"/>
         </w:rPr>
         <w:t xml:space="preserve"> for player and enemy</w:t>
       </w:r>
       <w:r>
         <w:rPr>
-          <w:rStyle w:val="tlid-translation"/>
-          <w:lang w:val="en"/>
+          <w:rFonts w:ascii="Times New Roman" w:hAnsi="Times New Roman" w:cs="Times New Roman"/>
+          <w:sz w:val="24"/>
+          <w:szCs w:val="24"/>
         </w:rPr>
         <w:t xml:space="preserve"> and an entity state class that implements the State interface. Context is a class with a certain state.</w:t>
       </w:r>
@@ -3177,8 +3187,9 @@
       </w:pPr>
       <w:r>
         <w:rPr>
-          <w:rStyle w:val="tlid-translation"/>
-          <w:lang w:val="en"/>
+          <w:rFonts w:ascii="Times New Roman" w:hAnsi="Times New Roman" w:cs="Times New Roman"/>
+          <w:sz w:val="24"/>
+          <w:szCs w:val="24"/>
         </w:rPr>
         <w:t>We will create a specialAttackStrategy interface that defines the activity and entity classes fatalAttack and FluctuatingAttack that implements the Strategy interface.</w:t>
       </w:r>

</xml_diff>